<commit_message>
added dates foro Spring 2017
</commit_message>
<xml_diff>
--- a/docs/Syllabus.docx
+++ b/docs/Syllabus.docx
@@ -6,8 +6,6 @@
       <w:pPr>
         <w:pStyle w:val="Heading1"/>
       </w:pPr>
-      <w:bookmarkStart w:id="0" w:name="_GoBack"/>
-      <w:bookmarkEnd w:id="0"/>
       <w:r>
         <w:t>Engineering</w:t>
       </w:r>
@@ -181,15 +179,7 @@
         </w:numPr>
       </w:pPr>
       <w:r>
-        <w:t xml:space="preserve">Availability: being able to develop a solution that can provide expected service despite the presence of various kinds of faults in the system (instances failing, slow instances, </w:t>
-      </w:r>
-      <w:proofErr w:type="spellStart"/>
-      <w:r>
-        <w:t>ect</w:t>
-      </w:r>
-      <w:proofErr w:type="spellEnd"/>
-      <w:r>
-        <w:t>).</w:t>
+        <w:t>Availability: being able to develop a solution that can provide expected service despite the presence of various kinds of faults in the system (instances failing, slow instances, ect).</w:t>
       </w:r>
     </w:p>
     <w:p>
@@ -457,7 +447,20 @@
               <w:rPr>
                 <w:sz w:val="24"/>
               </w:rPr>
-              <w:t xml:space="preserve"> </w:t>
+              <w:t>0</w:t>
+            </w:r>
+            <w:r>
+              <w:rPr>
+                <w:sz w:val="24"/>
+                <w:vertAlign w:val="superscript"/>
+              </w:rPr>
+              <w:t>th</w:t>
+            </w:r>
+            <w:r>
+              <w:rPr>
+                <w:sz w:val="24"/>
+              </w:rPr>
+              <w:t xml:space="preserve"> January</w:t>
             </w:r>
           </w:p>
         </w:tc>
@@ -494,19 +497,11 @@
                 <w:sz w:val="24"/>
               </w:rPr>
             </w:pPr>
-            <w:proofErr w:type="spellStart"/>
-            <w:r>
-              <w:rPr>
-                <w:sz w:val="24"/>
-              </w:rPr>
-              <w:t>JMeter</w:t>
-            </w:r>
-            <w:proofErr w:type="spellEnd"/>
-            <w:r>
-              <w:rPr>
-                <w:sz w:val="24"/>
-              </w:rPr>
-              <w:t xml:space="preserve"> Overview</w:t>
+            <w:r>
+              <w:rPr>
+                <w:sz w:val="24"/>
+              </w:rPr>
+              <w:t>JMeter Overview</w:t>
             </w:r>
           </w:p>
           <w:p>
@@ -588,13 +583,20 @@
               <w:rPr>
                 <w:sz w:val="24"/>
               </w:rPr>
-              <w:t>2</w:t>
-            </w:r>
-            <w:r>
-              <w:rPr>
-                <w:sz w:val="24"/>
-              </w:rPr>
-              <w:t xml:space="preserve"> </w:t>
+              <w:t>17</w:t>
+            </w:r>
+            <w:r>
+              <w:rPr>
+                <w:sz w:val="24"/>
+                <w:vertAlign w:val="superscript"/>
+              </w:rPr>
+              <w:t>th</w:t>
+            </w:r>
+            <w:r>
+              <w:rPr>
+                <w:sz w:val="24"/>
+              </w:rPr>
+              <w:t xml:space="preserve"> January</w:t>
             </w:r>
           </w:p>
         </w:tc>
@@ -679,6 +681,32 @@
               <w:t>Project 1 (Login)</w:t>
             </w:r>
           </w:p>
+          <w:p>
+            <w:pPr>
+              <w:rPr>
+                <w:sz w:val="24"/>
+              </w:rPr>
+            </w:pPr>
+            <w:r>
+              <w:rPr>
+                <w:sz w:val="24"/>
+              </w:rPr>
+              <w:t>(due 22</w:t>
+            </w:r>
+            <w:r>
+              <w:rPr>
+                <w:sz w:val="24"/>
+                <w:vertAlign w:val="superscript"/>
+              </w:rPr>
+              <w:t>nd</w:t>
+            </w:r>
+            <w:r>
+              <w:rPr>
+                <w:sz w:val="24"/>
+              </w:rPr>
+              <w:t xml:space="preserve"> January)</w:t>
+            </w:r>
+          </w:p>
         </w:tc>
       </w:tr>
       <w:tr>
@@ -696,13 +724,20 @@
               <w:rPr>
                 <w:sz w:val="24"/>
               </w:rPr>
-              <w:t>3</w:t>
-            </w:r>
-            <w:r>
-              <w:rPr>
-                <w:sz w:val="24"/>
-              </w:rPr>
-              <w:t xml:space="preserve"> </w:t>
+              <w:t>24</w:t>
+            </w:r>
+            <w:r>
+              <w:rPr>
+                <w:sz w:val="24"/>
+                <w:vertAlign w:val="superscript"/>
+              </w:rPr>
+              <w:t>th</w:t>
+            </w:r>
+            <w:r>
+              <w:rPr>
+                <w:sz w:val="24"/>
+              </w:rPr>
+              <w:t xml:space="preserve"> January</w:t>
             </w:r>
           </w:p>
         </w:tc>
@@ -798,13 +833,13 @@
               <w:rPr>
                 <w:sz w:val="24"/>
               </w:rPr>
-              <w:t>4</w:t>
-            </w:r>
-            <w:r>
-              <w:rPr>
-                <w:sz w:val="24"/>
-              </w:rPr>
-              <w:t xml:space="preserve"> </w:t>
+              <w:t>31st</w:t>
+            </w:r>
+            <w:r>
+              <w:rPr>
+                <w:sz w:val="24"/>
+              </w:rPr>
+              <w:t xml:space="preserve"> January</w:t>
             </w:r>
           </w:p>
         </w:tc>
@@ -889,6 +924,32 @@
               <w:t>Project 2 (E Commerce App)</w:t>
             </w:r>
           </w:p>
+          <w:p>
+            <w:pPr>
+              <w:rPr>
+                <w:sz w:val="24"/>
+              </w:rPr>
+            </w:pPr>
+            <w:r>
+              <w:rPr>
+                <w:sz w:val="24"/>
+              </w:rPr>
+              <w:t>Due 5</w:t>
+            </w:r>
+            <w:r>
+              <w:rPr>
+                <w:sz w:val="24"/>
+                <w:vertAlign w:val="superscript"/>
+              </w:rPr>
+              <w:t>th</w:t>
+            </w:r>
+            <w:r>
+              <w:rPr>
+                <w:sz w:val="24"/>
+              </w:rPr>
+              <w:t xml:space="preserve"> Feb</w:t>
+            </w:r>
+          </w:p>
         </w:tc>
       </w:tr>
       <w:tr>
@@ -906,13 +967,20 @@
               <w:rPr>
                 <w:sz w:val="24"/>
               </w:rPr>
-              <w:t>5</w:t>
-            </w:r>
-            <w:r>
-              <w:rPr>
-                <w:sz w:val="24"/>
-              </w:rPr>
-              <w:t xml:space="preserve"> </w:t>
+              <w:t>7</w:t>
+            </w:r>
+            <w:r>
+              <w:rPr>
+                <w:sz w:val="24"/>
+                <w:vertAlign w:val="superscript"/>
+              </w:rPr>
+              <w:t>TH</w:t>
+            </w:r>
+            <w:r>
+              <w:rPr>
+                <w:sz w:val="24"/>
+              </w:rPr>
+              <w:t xml:space="preserve"> February</w:t>
             </w:r>
           </w:p>
         </w:tc>
@@ -990,13 +1058,20 @@
               <w:rPr>
                 <w:sz w:val="24"/>
               </w:rPr>
-              <w:t>6</w:t>
-            </w:r>
-            <w:r>
-              <w:rPr>
-                <w:sz w:val="24"/>
-              </w:rPr>
-              <w:t xml:space="preserve"> </w:t>
+              <w:t>14</w:t>
+            </w:r>
+            <w:r>
+              <w:rPr>
+                <w:sz w:val="24"/>
+                <w:vertAlign w:val="superscript"/>
+              </w:rPr>
+              <w:t>TH</w:t>
+            </w:r>
+            <w:r>
+              <w:rPr>
+                <w:sz w:val="24"/>
+              </w:rPr>
+              <w:t xml:space="preserve"> February</w:t>
             </w:r>
           </w:p>
         </w:tc>
@@ -1056,6 +1131,44 @@
                 <w:sz w:val="24"/>
               </w:rPr>
             </w:pPr>
+            <w:r>
+              <w:rPr>
+                <w:sz w:val="24"/>
+              </w:rPr>
+              <w:t>Project 3 (Availability)</w:t>
+            </w:r>
+            <w:r>
+              <w:rPr>
+                <w:sz w:val="24"/>
+              </w:rPr>
+              <w:t xml:space="preserve"> </w:t>
+            </w:r>
+          </w:p>
+          <w:p>
+            <w:pPr>
+              <w:rPr>
+                <w:sz w:val="24"/>
+              </w:rPr>
+            </w:pPr>
+            <w:r>
+              <w:rPr>
+                <w:sz w:val="24"/>
+              </w:rPr>
+              <w:t>Due 26</w:t>
+            </w:r>
+            <w:r>
+              <w:rPr>
+                <w:sz w:val="24"/>
+                <w:vertAlign w:val="superscript"/>
+              </w:rPr>
+              <w:t>th</w:t>
+            </w:r>
+            <w:r>
+              <w:rPr>
+                <w:sz w:val="24"/>
+              </w:rPr>
+              <w:t xml:space="preserve"> Feb</w:t>
+            </w:r>
           </w:p>
         </w:tc>
       </w:tr>
@@ -1074,13 +1187,13 @@
               <w:rPr>
                 <w:sz w:val="24"/>
               </w:rPr>
-              <w:t>7</w:t>
-            </w:r>
-            <w:r>
-              <w:rPr>
-                <w:sz w:val="24"/>
-              </w:rPr>
-              <w:t xml:space="preserve"> </w:t>
+              <w:t>21st</w:t>
+            </w:r>
+            <w:r>
+              <w:rPr>
+                <w:sz w:val="24"/>
+              </w:rPr>
+              <w:t xml:space="preserve"> February</w:t>
             </w:r>
           </w:p>
         </w:tc>
@@ -1158,12 +1271,6 @@
                 <w:sz w:val="24"/>
               </w:rPr>
             </w:pPr>
-            <w:r>
-              <w:rPr>
-                <w:sz w:val="24"/>
-              </w:rPr>
-              <w:t>Project 3 (Availability)</w:t>
-            </w:r>
           </w:p>
         </w:tc>
       </w:tr>
@@ -1182,7 +1289,20 @@
               <w:rPr>
                 <w:sz w:val="24"/>
               </w:rPr>
-              <w:t>8</w:t>
+              <w:t>28</w:t>
+            </w:r>
+            <w:r>
+              <w:rPr>
+                <w:sz w:val="24"/>
+                <w:vertAlign w:val="superscript"/>
+              </w:rPr>
+              <w:t>H</w:t>
+            </w:r>
+            <w:r>
+              <w:rPr>
+                <w:sz w:val="24"/>
+              </w:rPr>
+              <w:t xml:space="preserve"> February</w:t>
             </w:r>
           </w:p>
         </w:tc>
@@ -1260,6 +1380,38 @@
                 <w:sz w:val="24"/>
               </w:rPr>
             </w:pPr>
+            <w:r>
+              <w:rPr>
+                <w:sz w:val="24"/>
+              </w:rPr>
+              <w:t>Project 4 (Scale Data)</w:t>
+            </w:r>
+          </w:p>
+          <w:p>
+            <w:pPr>
+              <w:rPr>
+                <w:sz w:val="24"/>
+              </w:rPr>
+            </w:pPr>
+            <w:r>
+              <w:rPr>
+                <w:sz w:val="24"/>
+              </w:rPr>
+              <w:t>Due 22</w:t>
+            </w:r>
+            <w:r>
+              <w:rPr>
+                <w:sz w:val="24"/>
+                <w:vertAlign w:val="superscript"/>
+              </w:rPr>
+              <w:t>nd</w:t>
+            </w:r>
+            <w:r>
+              <w:rPr>
+                <w:sz w:val="24"/>
+              </w:rPr>
+              <w:t xml:space="preserve"> March</w:t>
+            </w:r>
           </w:p>
         </w:tc>
       </w:tr>
@@ -1278,13 +1430,20 @@
               <w:rPr>
                 <w:sz w:val="24"/>
               </w:rPr>
-              <w:t>9</w:t>
-            </w:r>
-            <w:r>
-              <w:rPr>
-                <w:sz w:val="24"/>
-              </w:rPr>
-              <w:t xml:space="preserve"> </w:t>
+              <w:t>14</w:t>
+            </w:r>
+            <w:r>
+              <w:rPr>
+                <w:sz w:val="24"/>
+                <w:vertAlign w:val="superscript"/>
+              </w:rPr>
+              <w:t>th</w:t>
+            </w:r>
+            <w:r>
+              <w:rPr>
+                <w:sz w:val="24"/>
+              </w:rPr>
+              <w:t xml:space="preserve"> March</w:t>
             </w:r>
           </w:p>
         </w:tc>
@@ -1380,13 +1539,20 @@
               <w:rPr>
                 <w:sz w:val="24"/>
               </w:rPr>
-              <w:t>10</w:t>
-            </w:r>
-            <w:r>
-              <w:rPr>
-                <w:sz w:val="24"/>
-              </w:rPr>
-              <w:t xml:space="preserve"> </w:t>
+              <w:t>21</w:t>
+            </w:r>
+            <w:r>
+              <w:rPr>
+                <w:sz w:val="24"/>
+                <w:vertAlign w:val="superscript"/>
+              </w:rPr>
+              <w:t>th</w:t>
+            </w:r>
+            <w:r>
+              <w:rPr>
+                <w:sz w:val="24"/>
+              </w:rPr>
+              <w:t xml:space="preserve"> March</w:t>
             </w:r>
           </w:p>
         </w:tc>
@@ -1464,12 +1630,6 @@
                 <w:sz w:val="24"/>
               </w:rPr>
             </w:pPr>
-            <w:r>
-              <w:rPr>
-                <w:sz w:val="24"/>
-              </w:rPr>
-              <w:t>Project 4 (Scale Data)</w:t>
-            </w:r>
           </w:p>
         </w:tc>
       </w:tr>
@@ -1488,13 +1648,20 @@
               <w:rPr>
                 <w:sz w:val="24"/>
               </w:rPr>
-              <w:t>11</w:t>
-            </w:r>
-            <w:r>
-              <w:rPr>
-                <w:sz w:val="24"/>
-              </w:rPr>
-              <w:t xml:space="preserve"> </w:t>
+              <w:t>28</w:t>
+            </w:r>
+            <w:r>
+              <w:rPr>
+                <w:sz w:val="24"/>
+                <w:vertAlign w:val="superscript"/>
+              </w:rPr>
+              <w:t>th</w:t>
+            </w:r>
+            <w:r>
+              <w:rPr>
+                <w:sz w:val="24"/>
+              </w:rPr>
+              <w:t xml:space="preserve"> March</w:t>
             </w:r>
           </w:p>
         </w:tc>
@@ -1554,6 +1721,40 @@
                 <w:sz w:val="24"/>
               </w:rPr>
             </w:pPr>
+            <w:r>
+              <w:rPr>
+                <w:sz w:val="24"/>
+              </w:rPr>
+              <w:t>Project 5 (More Scalability)</w:t>
+            </w:r>
+          </w:p>
+          <w:p>
+            <w:pPr>
+              <w:rPr>
+                <w:sz w:val="24"/>
+              </w:rPr>
+            </w:pPr>
+            <w:r>
+              <w:rPr>
+                <w:sz w:val="24"/>
+              </w:rPr>
+              <w:t>Due 16</w:t>
+            </w:r>
+            <w:r>
+              <w:rPr>
+                <w:sz w:val="24"/>
+                <w:vertAlign w:val="superscript"/>
+              </w:rPr>
+              <w:t>th</w:t>
+            </w:r>
+            <w:r>
+              <w:rPr>
+                <w:sz w:val="24"/>
+              </w:rPr>
+              <w:t xml:space="preserve"> April</w:t>
+            </w:r>
+            <w:bookmarkStart w:id="0" w:name="_GoBack"/>
+            <w:bookmarkEnd w:id="0"/>
           </w:p>
         </w:tc>
       </w:tr>
@@ -1572,13 +1773,20 @@
               <w:rPr>
                 <w:sz w:val="24"/>
               </w:rPr>
-              <w:t>12</w:t>
-            </w:r>
-            <w:r>
-              <w:rPr>
-                <w:sz w:val="24"/>
-              </w:rPr>
-              <w:t xml:space="preserve"> </w:t>
+              <w:t>3</w:t>
+            </w:r>
+            <w:r>
+              <w:rPr>
+                <w:sz w:val="24"/>
+                <w:vertAlign w:val="superscript"/>
+              </w:rPr>
+              <w:t>rd</w:t>
+            </w:r>
+            <w:r>
+              <w:rPr>
+                <w:sz w:val="24"/>
+              </w:rPr>
+              <w:t xml:space="preserve"> April</w:t>
             </w:r>
           </w:p>
         </w:tc>
@@ -1638,12 +1846,6 @@
                 <w:sz w:val="24"/>
               </w:rPr>
             </w:pPr>
-            <w:r>
-              <w:rPr>
-                <w:sz w:val="24"/>
-              </w:rPr>
-              <w:t>Project 5 (More Scalability)</w:t>
-            </w:r>
           </w:p>
         </w:tc>
       </w:tr>
@@ -1662,13 +1864,20 @@
               <w:rPr>
                 <w:sz w:val="24"/>
               </w:rPr>
-              <w:t>13</w:t>
-            </w:r>
-            <w:r>
-              <w:rPr>
-                <w:sz w:val="24"/>
-              </w:rPr>
-              <w:t xml:space="preserve"> </w:t>
+              <w:t>10</w:t>
+            </w:r>
+            <w:r>
+              <w:rPr>
+                <w:sz w:val="24"/>
+                <w:vertAlign w:val="superscript"/>
+              </w:rPr>
+              <w:t>th</w:t>
+            </w:r>
+            <w:r>
+              <w:rPr>
+                <w:sz w:val="24"/>
+              </w:rPr>
+              <w:t xml:space="preserve"> April</w:t>
             </w:r>
           </w:p>
         </w:tc>
@@ -1687,19 +1896,11 @@
                 <w:sz w:val="24"/>
               </w:rPr>
             </w:pPr>
-            <w:proofErr w:type="spellStart"/>
-            <w:r>
-              <w:rPr>
-                <w:sz w:val="24"/>
-              </w:rPr>
-              <w:t>Serverless</w:t>
-            </w:r>
-            <w:proofErr w:type="spellEnd"/>
-            <w:r>
-              <w:rPr>
-                <w:sz w:val="24"/>
-              </w:rPr>
-              <w:t xml:space="preserve"> Architecture</w:t>
+            <w:r>
+              <w:rPr>
+                <w:sz w:val="24"/>
+              </w:rPr>
+              <w:t>Serverless Architecture</w:t>
             </w:r>
           </w:p>
         </w:tc>
@@ -1718,19 +1919,11 @@
                 <w:sz w:val="24"/>
               </w:rPr>
             </w:pPr>
-            <w:proofErr w:type="spellStart"/>
-            <w:r>
-              <w:rPr>
-                <w:sz w:val="24"/>
-              </w:rPr>
-              <w:t>ThanksGiving</w:t>
-            </w:r>
-            <w:proofErr w:type="spellEnd"/>
-            <w:r>
-              <w:rPr>
-                <w:sz w:val="24"/>
-              </w:rPr>
-              <w:t>/No Class</w:t>
+            <w:r>
+              <w:rPr>
+                <w:sz w:val="24"/>
+              </w:rPr>
+              <w:t>ThanksGiving/No Class</w:t>
             </w:r>
           </w:p>
         </w:tc>
@@ -1762,13 +1955,20 @@
               <w:rPr>
                 <w:sz w:val="24"/>
               </w:rPr>
-              <w:t>14</w:t>
-            </w:r>
-            <w:r>
-              <w:rPr>
-                <w:sz w:val="24"/>
-              </w:rPr>
-              <w:t xml:space="preserve"> </w:t>
+              <w:t>17</w:t>
+            </w:r>
+            <w:r>
+              <w:rPr>
+                <w:sz w:val="24"/>
+                <w:vertAlign w:val="superscript"/>
+              </w:rPr>
+              <w:t>th</w:t>
+            </w:r>
+            <w:r>
+              <w:rPr>
+                <w:sz w:val="24"/>
+              </w:rPr>
+              <w:t xml:space="preserve"> April</w:t>
             </w:r>
           </w:p>
         </w:tc>
@@ -1846,13 +2046,21 @@
               <w:rPr>
                 <w:sz w:val="24"/>
               </w:rPr>
-              <w:t>15</w:t>
-            </w:r>
-            <w:r>
-              <w:rPr>
-                <w:sz w:val="24"/>
-              </w:rPr>
-              <w:t xml:space="preserve"> </w:t>
+              <w:lastRenderedPageBreak/>
+              <w:t>24</w:t>
+            </w:r>
+            <w:r>
+              <w:rPr>
+                <w:sz w:val="24"/>
+                <w:vertAlign w:val="superscript"/>
+              </w:rPr>
+              <w:t>th</w:t>
+            </w:r>
+            <w:r>
+              <w:rPr>
+                <w:sz w:val="24"/>
+              </w:rPr>
+              <w:t xml:space="preserve"> April</w:t>
             </w:r>
           </w:p>
         </w:tc>
@@ -1912,12 +2120,6 @@
                 <w:sz w:val="24"/>
               </w:rPr>
             </w:pPr>
-            <w:r>
-              <w:rPr>
-                <w:sz w:val="24"/>
-              </w:rPr>
-              <w:t>Project 6</w:t>
-            </w:r>
           </w:p>
         </w:tc>
       </w:tr>
@@ -4846,6 +5048,7 @@
     <w:lsdException w:name="HTML Sample" w:semiHidden="1" w:unhideWhenUsed="1"/>
     <w:lsdException w:name="HTML Typewriter" w:semiHidden="1" w:unhideWhenUsed="1"/>
     <w:lsdException w:name="HTML Variable" w:semiHidden="1" w:unhideWhenUsed="1"/>
+    <w:lsdException w:name="Normal Table" w:semiHidden="1" w:unhideWhenUsed="1"/>
     <w:lsdException w:name="annotation subject" w:semiHidden="1" w:unhideWhenUsed="1"/>
     <w:lsdException w:name="No List" w:semiHidden="1" w:unhideWhenUsed="1"/>
     <w:lsdException w:name="Outline List 1" w:semiHidden="1" w:unhideWhenUsed="1"/>
@@ -4892,8 +5095,10 @@
     <w:lsdException w:name="Table Subtle 2" w:semiHidden="1" w:unhideWhenUsed="1"/>
     <w:lsdException w:name="Table Web 1" w:semiHidden="1" w:unhideWhenUsed="1"/>
     <w:lsdException w:name="Table Web 2" w:semiHidden="1" w:unhideWhenUsed="1"/>
+    <w:lsdException w:name="Table Web 3" w:semiHidden="1" w:unhideWhenUsed="1"/>
     <w:lsdException w:name="Balloon Text" w:semiHidden="1" w:unhideWhenUsed="1"/>
     <w:lsdException w:name="Table Grid" w:uiPriority="39"/>
+    <w:lsdException w:name="Table Theme" w:semiHidden="1" w:unhideWhenUsed="1"/>
     <w:lsdException w:name="Placeholder Text" w:semiHidden="1"/>
     <w:lsdException w:name="No Spacing" w:uiPriority="1" w:qFormat="1"/>
     <w:lsdException w:name="Light Shading" w:uiPriority="60"/>

</xml_diff>